<commit_message>
motificado e atualizado o texto no descritivo no world
</commit_message>
<xml_diff>
--- a/Documentacao/Descritivo.docx
+++ b/Documentacao/Descritivo.docx
@@ -1,6 +1,6 @@
 
 <file path=word/document.xml><?xml version="1.0" encoding="utf-8"?>
-<w:document xmlns:wpc="http://schemas.microsoft.com/office/word/2010/wordprocessingCanvas" xmlns:cx="http://schemas.microsoft.com/office/drawing/2014/chartex" xmlns:cx1="http://schemas.microsoft.com/office/drawing/2015/9/8/chartex" xmlns:cx2="http://schemas.microsoft.com/office/drawing/2015/10/21/chartex" xmlns:cx3="http://schemas.microsoft.com/office/drawing/2016/5/9/chartex" xmlns:cx4="http://schemas.microsoft.com/office/drawing/2016/5/10/chartex" xmlns:cx5="http://schemas.microsoft.com/office/drawing/2016/5/11/chartex" xmlns:cx6="http://schemas.microsoft.com/office/drawing/2016/5/12/chartex" xmlns:cx7="http://schemas.microsoft.com/office/drawing/2016/5/13/chartex" xmlns:cx8="http://schemas.microsoft.com/office/drawing/2016/5/14/chartex" xmlns:mc="http://schemas.openxmlformats.org/markup-compatibility/2006" xmlns:aink="http://schemas.microsoft.com/office/drawing/2016/ink" xmlns:am3d="http://schemas.microsoft.com/office/drawing/2017/model3d" xmlns:o="urn:schemas-microsoft-com:office:office" xmlns:r="http://schemas.openxmlformats.org/officeDocument/2006/relationships" xmlns:m="http://schemas.openxmlformats.org/officeDocument/2006/math" xmlns:v="urn:schemas-microsoft-com:vml" xmlns:wp14="http://schemas.microsoft.com/office/word/2010/wordprocessingDrawing" xmlns:wp="http://schemas.openxmlformats.org/drawingml/2006/wordprocessingDrawing" xmlns:w10="urn:schemas-microsoft-com:office:word" xmlns:w="http://schemas.openxmlformats.org/wordprocessingml/2006/main" xmlns:w14="http://schemas.microsoft.com/office/word/2010/wordml" xmlns:w15="http://schemas.microsoft.com/office/word/2012/wordml" xmlns:w16cex="http://schemas.microsoft.com/office/word/2018/wordml/cex" xmlns:w16cid="http://schemas.microsoft.com/office/word/2016/wordml/cid" xmlns:w16="http://schemas.microsoft.com/office/word/2018/wordml" xmlns:w16se="http://schemas.microsoft.com/office/word/2015/wordml/symex" xmlns:wpg="http://schemas.microsoft.com/office/word/2010/wordprocessingGroup" xmlns:wpi="http://schemas.microsoft.com/office/word/2010/wordprocessingInk" xmlns:wne="http://schemas.microsoft.com/office/word/2006/wordml" xmlns:wps="http://schemas.microsoft.com/office/word/2010/wordprocessingShape" mc:Ignorable="w14 w15 w16se w16cid w16 w16cex wp14">
+<w:document xmlns:wpc="http://schemas.microsoft.com/office/word/2010/wordprocessingCanvas" xmlns:cx="http://schemas.microsoft.com/office/drawing/2014/chartex" xmlns:cx1="http://schemas.microsoft.com/office/drawing/2015/9/8/chartex" xmlns:cx2="http://schemas.microsoft.com/office/drawing/2015/10/21/chartex" xmlns:cx3="http://schemas.microsoft.com/office/drawing/2016/5/9/chartex" xmlns:cx4="http://schemas.microsoft.com/office/drawing/2016/5/10/chartex" xmlns:cx5="http://schemas.microsoft.com/office/drawing/2016/5/11/chartex" xmlns:cx6="http://schemas.microsoft.com/office/drawing/2016/5/12/chartex" xmlns:cx7="http://schemas.microsoft.com/office/drawing/2016/5/13/chartex" xmlns:cx8="http://schemas.microsoft.com/office/drawing/2016/5/14/chartex" xmlns:mc="http://schemas.openxmlformats.org/markup-compatibility/2006" xmlns:aink="http://schemas.microsoft.com/office/drawing/2016/ink" xmlns:am3d="http://schemas.microsoft.com/office/drawing/2017/model3d" xmlns:o="urn:schemas-microsoft-com:office:office" xmlns:r="http://schemas.openxmlformats.org/officeDocument/2006/relationships" xmlns:m="http://schemas.openxmlformats.org/officeDocument/2006/math" xmlns:v="urn:schemas-microsoft-com:vml" xmlns:wp14="http://schemas.microsoft.com/office/word/2010/wordprocessingDrawing" xmlns:wp="http://schemas.openxmlformats.org/drawingml/2006/wordprocessingDrawing" xmlns:w10="urn:schemas-microsoft-com:office:word" xmlns:w="http://schemas.openxmlformats.org/wordprocessingml/2006/main" xmlns:w14="http://schemas.microsoft.com/office/word/2010/wordml" xmlns:w15="http://schemas.microsoft.com/office/word/2012/wordml" xmlns:w16cid="http://schemas.microsoft.com/office/word/2016/wordml/cid" xmlns:w16se="http://schemas.microsoft.com/office/word/2015/wordml/symex" xmlns:wpg="http://schemas.microsoft.com/office/word/2010/wordprocessingGroup" xmlns:wpi="http://schemas.microsoft.com/office/word/2010/wordprocessingInk" xmlns:wne="http://schemas.microsoft.com/office/word/2006/wordml" xmlns:wps="http://schemas.microsoft.com/office/word/2010/wordprocessingShape" mc:Ignorable="w14 w15 w16se w16cid wp14">
   <w:body>
     <w:p>
       <w:pPr>
@@ -150,7 +150,7 @@
               </wp:anchor>
             </w:drawing>
           </mc:Choice>
-          <mc:Fallback xmlns:w16sdtdh="http://schemas.microsoft.com/office/word/2020/wordml/sdtdatahash" xmlns:oel="http://schemas.microsoft.com/office/2019/extlst">
+          <mc:Fallback xmlns:oel="http://schemas.microsoft.com/office/2019/extlst" xmlns:w16sdtdh="http://schemas.microsoft.com/office/word/2020/wordml/sdtdatahash" xmlns:w16="http://schemas.microsoft.com/office/word/2018/wordml" xmlns:w16cex="http://schemas.microsoft.com/office/word/2018/wordml/cex">
             <w:pict>
               <v:line w14:anchorId="557805F0" id="Line 11" o:spid="_x0000_s1026" style="position:absolute;flip:x y;z-index:251658240;visibility:visible;mso-wrap-style:square;mso-width-percent:0;mso-height-percent:0;mso-wrap-distance-left:9pt;mso-wrap-distance-top:0;mso-wrap-distance-right:9pt;mso-wrap-distance-bottom:0;mso-position-horizontal:absolute;mso-position-horizontal-relative:text;mso-position-vertical:absolute;mso-position-vertical-relative:text;mso-width-percent:0;mso-height-percent:0;mso-width-relative:page;mso-height-relative:page" from="-.3pt,3.35pt" to="450pt,3.55pt" o:gfxdata="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" o:allowincell="f" strokeweight="3pt">
                 <v:stroke startarrowwidth="wide" startarrowlength="short" endarrowwidth="wide" endarrowlength="short"/>
@@ -305,9 +305,15 @@
         <w:rPr>
           <w:b/>
         </w:rPr>
-        <w:t>Eleoterio</w:t>
+        <w:t>Eleotério</w:t>
       </w:r>
       <w:proofErr w:type="spellEnd"/>
+      <w:r>
+        <w:rPr>
+          <w:b/>
+        </w:rPr>
+        <w:t xml:space="preserve"> V.</w:t>
+      </w:r>
     </w:p>
     <w:p>
       <w:pPr>
@@ -419,14 +425,12 @@
           <w:b/>
         </w:rPr>
       </w:pPr>
-      <w:proofErr w:type="spellStart"/>
       <w:r>
         <w:rPr>
           <w:b/>
         </w:rPr>
         <w:t>PixelCats</w:t>
       </w:r>
-      <w:proofErr w:type="spellEnd"/>
     </w:p>
     <w:p>
       <w:pPr>
@@ -628,7 +632,7 @@
               </wp:anchor>
             </w:drawing>
           </mc:Choice>
-          <mc:Fallback xmlns:w16sdtdh="http://schemas.microsoft.com/office/word/2020/wordml/sdtdatahash" xmlns:oel="http://schemas.microsoft.com/office/2019/extlst">
+          <mc:Fallback xmlns:oel="http://schemas.microsoft.com/office/2019/extlst" xmlns:w16sdtdh="http://schemas.microsoft.com/office/word/2020/wordml/sdtdatahash" xmlns:w16="http://schemas.microsoft.com/office/word/2018/wordml" xmlns:w16cex="http://schemas.microsoft.com/office/word/2018/wordml/cex">
             <w:pict>
               <v:line w14:anchorId="6C7E32CA" id="Line 12" o:spid="_x0000_s1026" style="position:absolute;flip:x;z-index:251659264;visibility:visible;mso-wrap-style:square;mso-width-percent:0;mso-height-percent:0;mso-wrap-distance-left:9pt;mso-wrap-distance-top:0;mso-wrap-distance-right:9pt;mso-wrap-distance-bottom:0;mso-position-horizontal:absolute;mso-position-horizontal-relative:text;mso-position-vertical:absolute;mso-position-vertical-relative:text;mso-width-percent:0;mso-height-percent:0;mso-width-relative:page;mso-height-relative:page" from="-1.2pt,11.45pt" to="452.4pt,11.5pt" o:gfxdata="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" strokeweight="3pt">
                 <v:stroke startarrowwidth="wide" startarrowlength="short" endarrowwidth="wide" endarrowlength="short"/>
@@ -685,8 +689,6 @@
         </w:rPr>
         <w:t>3</w:t>
       </w:r>
-      <w:bookmarkStart w:id="0" w:name="_GoBack"/>
-      <w:bookmarkEnd w:id="0"/>
     </w:p>
     <w:p>
       <w:pPr>
@@ -2588,109 +2590,14 @@
       <w:pPr>
         <w:pStyle w:val="Ttulo1"/>
       </w:pPr>
-      <w:bookmarkStart w:id="1" w:name="_Toc109747337"/>
+      <w:bookmarkStart w:id="0" w:name="_Toc109747337"/>
       <w:r>
         <w:lastRenderedPageBreak/>
         <w:t>INTRODUÇÃO</w:t>
       </w:r>
+      <w:bookmarkStart w:id="1" w:name="_GoBack"/>
+      <w:bookmarkEnd w:id="0"/>
       <w:bookmarkEnd w:id="1"/>
-    </w:p>
-    <w:p/>
-    <w:p>
-      <w:pPr>
-        <w:jc w:val="both"/>
-      </w:pPr>
-      <w:r>
-        <w:t xml:space="preserve">A introdução do trabalho deverá contextualizar a proposta de desenvolvimento do </w:t>
-      </w:r>
-      <w:r>
-        <w:t>Sistema</w:t>
-      </w:r>
-      <w:r>
-        <w:t>.</w:t>
-      </w:r>
-    </w:p>
-    <w:p>
-      <w:pPr>
-        <w:jc w:val="both"/>
-      </w:pPr>
-    </w:p>
-    <w:p>
-      <w:pPr>
-        <w:jc w:val="both"/>
-      </w:pPr>
-      <w:r>
-        <w:t xml:space="preserve">Contextualizar deve ser entendido aqui como uma breve explicação de como o acadêmico chegou à esta proposta de </w:t>
-      </w:r>
-      <w:r>
-        <w:t>Sistema</w:t>
-      </w:r>
-      <w:r>
-        <w:t>.</w:t>
-      </w:r>
-    </w:p>
-    <w:p>
-      <w:pPr>
-        <w:jc w:val="both"/>
-      </w:pPr>
-    </w:p>
-    <w:p>
-      <w:pPr>
-        <w:jc w:val="both"/>
-      </w:pPr>
-      <w:r>
-        <w:t xml:space="preserve">Lembre que na introdução de seu trabalho a seguinte pergunta deverá ser respondida ao </w:t>
-      </w:r>
-      <w:proofErr w:type="gramStart"/>
-      <w:r>
-        <w:t>leitor :</w:t>
-      </w:r>
-      <w:proofErr w:type="gramEnd"/>
-      <w:r>
-        <w:t xml:space="preserve"> “</w:t>
-      </w:r>
-      <w:r>
-        <w:rPr>
-          <w:i/>
-        </w:rPr>
-        <w:t>se eu continuar a ler o trabalho daqui para frente o que vou encontrar</w:t>
-      </w:r>
-      <w:r>
-        <w:rPr>
-          <w:i/>
-        </w:rPr>
-        <w:t xml:space="preserve"> no seu texto</w:t>
-      </w:r>
-      <w:r>
-        <w:rPr>
-          <w:i/>
-        </w:rPr>
-        <w:t>?</w:t>
-      </w:r>
-      <w:r>
-        <w:t>”</w:t>
-      </w:r>
-    </w:p>
-    <w:p/>
-    <w:p>
-      <w:r>
-        <w:t>Exemplo:</w:t>
-      </w:r>
-    </w:p>
-    <w:p/>
-    <w:p>
-      <w:r>
-        <w:t>(</w:t>
-      </w:r>
-      <w:r>
-        <w:rPr>
-          <w:i/>
-        </w:rPr>
-        <w:t>resumido e fictício apenas para fins de exemplo</w:t>
-      </w:r>
-      <w:r>
-        <w:t>)</w:t>
-      </w:r>
     </w:p>
     <w:p/>
     <w:p>
@@ -2705,13 +2612,55 @@
         <w:rPr>
           <w:sz w:val="20"/>
         </w:rPr>
-        <w:t>“A Lei Complementar nº 101, de 4 de maio de 2000, intitulada Lei de Responsabilidade Fiscal - LRF, estabelece normas de finanças públicas voltadas para a responsabilidade na gestão fiscal, mediante ações em que se previnam riscos e corrijam desvios capazes de afetar o equilíbrio das contas públicas, destacando-se o planejamento, o controle, a transparência e a responsabilização como premissas básicas.”  Tesouro Nacional</w:t>
+        <w:t>“</w:t>
       </w:r>
       <w:r>
         <w:rPr>
           <w:sz w:val="20"/>
         </w:rPr>
-        <w:t>, 2008</w:t>
+        <w:t>Na pandemia, o mercado de compra e venda de games aumenta em mais de 100% Um</w:t>
+      </w:r>
+      <w:r>
+        <w:rPr>
+          <w:sz w:val="20"/>
+        </w:rPr>
+        <w:t xml:space="preserve"> </w:t>
+      </w:r>
+      <w:r>
+        <w:rPr>
+          <w:sz w:val="20"/>
+        </w:rPr>
+        <w:t>estudo feito pela bandeira de cartões Visa concluiu que, em 2020, houve um aumento de</w:t>
+      </w:r>
+      <w:r>
+        <w:rPr>
+          <w:sz w:val="20"/>
+        </w:rPr>
+        <w:t xml:space="preserve"> </w:t>
+      </w:r>
+      <w:r>
+        <w:rPr>
+          <w:sz w:val="20"/>
+        </w:rPr>
+        <w:t>140% nas transações financeiras feitas nas principais plataformas e consoles de games</w:t>
+      </w:r>
+      <w:r>
+        <w:rPr>
+          <w:sz w:val="20"/>
+        </w:rPr>
+        <w:t xml:space="preserve"> </w:t>
+      </w:r>
+      <w:r>
+        <w:rPr>
+          <w:sz w:val="20"/>
+        </w:rPr>
+        <w:t>em comparação com o ano de 2019</w:t>
+      </w:r>
+      <w:r>
+        <w:rPr>
+          <w:sz w:val="20"/>
+        </w:rPr>
+        <w:t>”</w:t>
       </w:r>
     </w:p>
     <w:p>
@@ -2724,10 +2673,7 @@
         <w:jc w:val="both"/>
       </w:pPr>
       <w:r>
-        <w:t>A partir da publicação da LRF ficou evidente que a utilização de recursos tecnológico</w:t>
-      </w:r>
-      <w:r>
-        <w:t xml:space="preserve">s para acompanhamento da gestão se faz necessária nas diversas esferas do poder público. </w:t>
+        <w:t>A partir do inicio da pandemia, o mercado de jogos digitais aumentou drasticamente, pois muitas pessoas acabaram por aderir este hobby as suas vidas, como ninguém podia sair de casa acabaram aproveitando muito o passatempo.</w:t>
       </w:r>
     </w:p>
     <w:p>
@@ -2740,20 +2686,34 @@
         <w:jc w:val="both"/>
       </w:pPr>
       <w:r>
-        <w:t xml:space="preserve">... </w:t>
+        <w:t>Com está notícia decidimos abrir a PixelCats, que tem como propósito vender produtos relacionados ao mercado de games de forma on-line.</w:t>
       </w:r>
     </w:p>
     <w:p>
       <w:pPr>
         <w:jc w:val="both"/>
-      </w:pPr>
-    </w:p>
+        <w:rPr>
+          <w:u w:val="single"/>
+        </w:rPr>
+      </w:pPr>
+    </w:p>
+    <w:p>
+      <w:pPr>
+        <w:pStyle w:val="Ttulo2"/>
+      </w:pPr>
+      <w:bookmarkStart w:id="2" w:name="_Toc109747338"/>
+      <w:r>
+        <w:t>OBJETIVOS</w:t>
+      </w:r>
+      <w:bookmarkEnd w:id="2"/>
+    </w:p>
+    <w:p/>
     <w:p>
       <w:pPr>
         <w:jc w:val="both"/>
       </w:pPr>
       <w:r>
-        <w:t>O presente projeto de estágio propõe a análise e o desenvolvimento de uma aplicação de controle orçamentário para a Prefeitura Municipal do Vale dos Sonhos.</w:t>
+        <w:t>Quais objetivos (geralmente 1 objetivo geral e 3 ou 4 específicos) o acadêmico pretende atingir com o desenvolvimento do estágio.</w:t>
       </w:r>
     </w:p>
     <w:p>
@@ -2766,7 +2726,15 @@
         <w:jc w:val="both"/>
       </w:pPr>
       <w:r>
-        <w:t xml:space="preserve">O projeto de estágio descreve os objetivos do trabalho, detalha a proposta do sistema a ser desenvolvido, faz um breve resgate da teoria que ampara o sistema proposto e apresenta o cronograma e ferramental de hardware e software estimado para o desenvolvimento do trabalho. </w:t>
+        <w:t xml:space="preserve">Evite aqui objetivos como: “o objetivo deste trabalho é concluir a disciplina </w:t>
+      </w:r>
+      <w:proofErr w:type="gramStart"/>
+      <w:r>
+        <w:t>x ”</w:t>
+      </w:r>
+      <w:proofErr w:type="gramEnd"/>
+      <w:r>
+        <w:t>, o objetivo a ser abordado neste tópico é o objetivo do sistema proposto.</w:t>
       </w:r>
     </w:p>
     <w:p>
@@ -2775,44 +2743,133 @@
       </w:pPr>
     </w:p>
     <w:p>
+      <w:r>
+        <w:t>Exemplo (</w:t>
+      </w:r>
+      <w:r>
+        <w:rPr>
+          <w:i/>
+        </w:rPr>
+        <w:t>resumido e fictício apenas para fins de exemplo</w:t>
+      </w:r>
+      <w:r>
+        <w:t>)</w:t>
+      </w:r>
+    </w:p>
+    <w:p>
+      <w:pPr>
+        <w:jc w:val="both"/>
+      </w:pPr>
+    </w:p>
+    <w:p>
+      <w:pPr>
+        <w:jc w:val="both"/>
+      </w:pPr>
+    </w:p>
+    <w:p>
+      <w:pPr>
+        <w:jc w:val="both"/>
+      </w:pPr>
+      <w:r>
+        <w:t>O presente projeto tem como objetivo principal (ou objetivo geral) propor uma solução de acompanhamento do orçamento do município de Vale dos Sonhos.</w:t>
+      </w:r>
+    </w:p>
+    <w:p>
+      <w:pPr>
+        <w:jc w:val="both"/>
+      </w:pPr>
+      <w:r>
+        <w:t xml:space="preserve">Como objetivos específicos o sistema irá proporcionar a o cadastramento e a consulta do orçamento municipal aprovado pela Câmara de Vereadores de Vale dos Sonhos, tão bem quanto o acompanhamento </w:t>
+      </w:r>
+      <w:r>
+        <w:rPr>
+          <w:i/>
+        </w:rPr>
+        <w:t>on-line</w:t>
+      </w:r>
+      <w:r>
+        <w:t xml:space="preserve"> dos empenhos e pagamentos efetuados  </w:t>
+      </w:r>
+    </w:p>
+    <w:p>
+      <w:pPr>
+        <w:jc w:val="both"/>
+      </w:pPr>
+    </w:p>
+    <w:p>
+      <w:pPr>
+        <w:jc w:val="both"/>
+      </w:pPr>
+      <w:r>
+        <w:t>(</w:t>
+      </w:r>
+      <w:r>
+        <w:t>os objetivos gerais e específicos</w:t>
+      </w:r>
+      <w:r>
+        <w:t xml:space="preserve"> poderão ser feitos na forma de tópicos se melhor convier ao aluno)</w:t>
+      </w:r>
+    </w:p>
+    <w:p>
+      <w:pPr>
+        <w:jc w:val="both"/>
+      </w:pPr>
+    </w:p>
+    <w:p>
+      <w:pPr>
+        <w:jc w:val="both"/>
+      </w:pPr>
+    </w:p>
+    <w:p>
       <w:pPr>
         <w:pStyle w:val="Ttulo2"/>
       </w:pPr>
-      <w:bookmarkStart w:id="2" w:name="_Toc109747338"/>
-      <w:r>
-        <w:t>OBJETIVOS</w:t>
-      </w:r>
-      <w:bookmarkEnd w:id="2"/>
-    </w:p>
-    <w:p/>
+      <w:bookmarkStart w:id="3" w:name="_Toc109747339"/>
+      <w:r>
+        <w:t>PROPOSTA E JUSTIFICATIVA</w:t>
+      </w:r>
+      <w:bookmarkEnd w:id="3"/>
+    </w:p>
     <w:p>
       <w:pPr>
         <w:jc w:val="both"/>
       </w:pPr>
-      <w:r>
-        <w:t>Quais objetivos (geralmente 1 objetivo geral e 3 ou 4 específicos) o acadêmico pretende atingir com o desenvolvimento do estágio.</w:t>
-      </w:r>
     </w:p>
     <w:p>
       <w:pPr>
         <w:jc w:val="both"/>
       </w:pPr>
+      <w:r>
+        <w:t xml:space="preserve">Qual é a proposta do seu sistema?  Como (e porque) ela se justifica como uma proposta válida? </w:t>
+      </w:r>
     </w:p>
     <w:p>
       <w:pPr>
         <w:jc w:val="both"/>
       </w:pPr>
-      <w:r>
-        <w:t xml:space="preserve">Evite aqui objetivos como: “o objetivo deste trabalho é concluir a disciplina </w:t>
-      </w:r>
+    </w:p>
+    <w:p>
+      <w:pPr>
+        <w:jc w:val="both"/>
+      </w:pPr>
+      <w:r>
+        <w:t>Neste item você deve fazer uma breve descrição do seu sistema (proposta) e porque ele é importante para a empresa cedente (justificativa).</w:t>
+      </w:r>
+    </w:p>
+    <w:p>
+      <w:pPr>
+        <w:jc w:val="both"/>
+      </w:pPr>
+    </w:p>
+    <w:p>
+      <w:pPr>
+        <w:jc w:val="both"/>
+      </w:pPr>
       <w:proofErr w:type="gramStart"/>
       <w:r>
-        <w:t>x ”</w:t>
+        <w:t>Exemplo :</w:t>
       </w:r>
       <w:proofErr w:type="gramEnd"/>
-      <w:r>
-        <w:t>, o objetivo a ser abordado neste tópico é o objetivo do sistema proposto.</w:t>
-      </w:r>
     </w:p>
     <w:p>
       <w:pPr>
@@ -2820,17 +2877,17 @@
       </w:pPr>
     </w:p>
     <w:p>
-      <w:r>
-        <w:t>Exemplo (</w:t>
-      </w:r>
-      <w:r>
+      <w:pPr>
+        <w:jc w:val="both"/>
         <w:rPr>
           <w:i/>
         </w:rPr>
-        <w:t>resumido e fictício apenas para fins de exemplo</w:t>
-      </w:r>
-      <w:r>
-        <w:t>)</w:t>
+      </w:pPr>
+      <w:r>
+        <w:rPr>
+          <w:i/>
+        </w:rPr>
+        <w:t>(este exemplo está resumido e é fictício)</w:t>
       </w:r>
     </w:p>
     <w:p>
@@ -2842,143 +2899,12 @@
       <w:pPr>
         <w:jc w:val="both"/>
       </w:pPr>
-    </w:p>
-    <w:p>
-      <w:pPr>
-        <w:jc w:val="both"/>
-      </w:pPr>
-      <w:r>
-        <w:t>O presente projeto tem como objetivo principal (ou objetivo geral) propor uma solução de acompanhamento do orçamento do município de Vale dos Sonhos.</w:t>
-      </w:r>
-    </w:p>
-    <w:p>
-      <w:pPr>
-        <w:jc w:val="both"/>
-      </w:pPr>
+      <w:r>
+        <w:t xml:space="preserve">O sistema proposto permitirá o controle dos gastos públicos por meio da inclusão dos pagamentos efetuados pelo setor financeiro da Prefeitura do Vale dos Sonhos </w:t>
+      </w:r>
       <w:r>
         <w:lastRenderedPageBreak/>
-        <w:t xml:space="preserve">Como objetivos específicos o sistema irá proporcionar a o cadastramento e a consulta do orçamento municipal aprovado pela Câmara de Vereadores de Vale dos Sonhos, tão bem quanto o acompanhamento </w:t>
-      </w:r>
-      <w:r>
-        <w:rPr>
-          <w:i/>
-        </w:rPr>
-        <w:t>on-line</w:t>
-      </w:r>
-      <w:r>
-        <w:t xml:space="preserve"> dos empenhos e pagamentos efetuados  </w:t>
-      </w:r>
-    </w:p>
-    <w:p>
-      <w:pPr>
-        <w:jc w:val="both"/>
-      </w:pPr>
-    </w:p>
-    <w:p>
-      <w:pPr>
-        <w:jc w:val="both"/>
-      </w:pPr>
-      <w:r>
-        <w:t>(</w:t>
-      </w:r>
-      <w:r>
-        <w:t>os objetivos gerais e específicos</w:t>
-      </w:r>
-      <w:r>
-        <w:t xml:space="preserve"> poderão ser feitos na forma de tópicos se melhor convier ao aluno)</w:t>
-      </w:r>
-    </w:p>
-    <w:p>
-      <w:pPr>
-        <w:jc w:val="both"/>
-      </w:pPr>
-    </w:p>
-    <w:p>
-      <w:pPr>
-        <w:jc w:val="both"/>
-      </w:pPr>
-    </w:p>
-    <w:p>
-      <w:pPr>
-        <w:pStyle w:val="Ttulo2"/>
-      </w:pPr>
-      <w:bookmarkStart w:id="3" w:name="_Toc109747339"/>
-      <w:r>
-        <w:t>PROPOSTA E JUSTIFICATIVA</w:t>
-      </w:r>
-      <w:bookmarkEnd w:id="3"/>
-    </w:p>
-    <w:p>
-      <w:pPr>
-        <w:jc w:val="both"/>
-      </w:pPr>
-    </w:p>
-    <w:p>
-      <w:pPr>
-        <w:jc w:val="both"/>
-      </w:pPr>
-      <w:r>
-        <w:t xml:space="preserve">Qual é a proposta do seu sistema?  Como (e porque) ela se justifica como uma proposta válida? </w:t>
-      </w:r>
-    </w:p>
-    <w:p>
-      <w:pPr>
-        <w:jc w:val="both"/>
-      </w:pPr>
-    </w:p>
-    <w:p>
-      <w:pPr>
-        <w:jc w:val="both"/>
-      </w:pPr>
-      <w:r>
-        <w:t>Neste item você deve fazer uma breve descrição do seu sistema (proposta) e porque ele é importante para a empresa cedente (justificativa).</w:t>
-      </w:r>
-    </w:p>
-    <w:p>
-      <w:pPr>
-        <w:jc w:val="both"/>
-      </w:pPr>
-    </w:p>
-    <w:p>
-      <w:pPr>
-        <w:jc w:val="both"/>
-      </w:pPr>
-      <w:proofErr w:type="gramStart"/>
-      <w:r>
-        <w:t>Exemplo :</w:t>
-      </w:r>
-      <w:proofErr w:type="gramEnd"/>
-    </w:p>
-    <w:p>
-      <w:pPr>
-        <w:jc w:val="both"/>
-      </w:pPr>
-    </w:p>
-    <w:p>
-      <w:pPr>
-        <w:jc w:val="both"/>
-        <w:rPr>
-          <w:i/>
-        </w:rPr>
-      </w:pPr>
-      <w:r>
-        <w:rPr>
-          <w:i/>
-        </w:rPr>
-        <w:t>(este exemplo está resumido e é fictício)</w:t>
-      </w:r>
-    </w:p>
-    <w:p>
-      <w:pPr>
-        <w:jc w:val="both"/>
-      </w:pPr>
-    </w:p>
-    <w:p>
-      <w:pPr>
-        <w:jc w:val="both"/>
-      </w:pPr>
-      <w:r>
-        <w:t>O sistema proposto permitirá o controle dos gastos públicos por meio da inclusão dos pagamentos efetuados pelo setor financeiro da Prefeitura do Vale dos Sonhos disponibilizando o acesso ao orçamento municipal imediatamente aos contribuintes que efetuarem consultas na Internet.  (PROPOSTA)</w:t>
+        <w:t>disponibilizando o acesso ao orçamento municipal imediatamente aos contribuintes que efetuarem consultas na Internet.  (PROPOSTA)</w:t>
       </w:r>
     </w:p>
     <w:p>
@@ -4522,27 +4448,7 @@
           <w:szCs w:val="24"/>
           <w:shd w:val="clear" w:color="auto" w:fill="FFFFFF"/>
         </w:rPr>
-        <w:t>Twenty</w:t>
-      </w:r>
-      <w:proofErr w:type="spellEnd"/>
-      <w:r>
-        <w:rPr>
-          <w:b/>
-          <w:color w:val="222222"/>
-          <w:szCs w:val="24"/>
-          <w:shd w:val="clear" w:color="auto" w:fill="FFFFFF"/>
-        </w:rPr>
-        <w:t>-First-</w:t>
-      </w:r>
-      <w:proofErr w:type="spellStart"/>
-      <w:r>
-        <w:rPr>
-          <w:b/>
-          <w:color w:val="222222"/>
-          <w:szCs w:val="24"/>
-          <w:shd w:val="clear" w:color="auto" w:fill="FFFFFF"/>
-        </w:rPr>
-        <w:t>Century</w:t>
+        <w:t>Twenty-First-Century</w:t>
       </w:r>
       <w:proofErr w:type="spellEnd"/>
       <w:r>
@@ -5082,7 +4988,7 @@
 </file>
 
 <file path=word/endnotes.xml><?xml version="1.0" encoding="utf-8"?>
-<w:endnotes xmlns:wpc="http://schemas.microsoft.com/office/word/2010/wordprocessingCanvas" xmlns:cx="http://schemas.microsoft.com/office/drawing/2014/chartex" xmlns:cx1="http://schemas.microsoft.com/office/drawing/2015/9/8/chartex" xmlns:cx2="http://schemas.microsoft.com/office/drawing/2015/10/21/chartex" xmlns:cx3="http://schemas.microsoft.com/office/drawing/2016/5/9/chartex" xmlns:cx4="http://schemas.microsoft.com/office/drawing/2016/5/10/chartex" xmlns:cx5="http://schemas.microsoft.com/office/drawing/2016/5/11/chartex" xmlns:cx6="http://schemas.microsoft.com/office/drawing/2016/5/12/chartex" xmlns:cx7="http://schemas.microsoft.com/office/drawing/2016/5/13/chartex" xmlns:cx8="http://schemas.microsoft.com/office/drawing/2016/5/14/chartex" xmlns:mc="http://schemas.openxmlformats.org/markup-compatibility/2006" xmlns:aink="http://schemas.microsoft.com/office/drawing/2016/ink" xmlns:am3d="http://schemas.microsoft.com/office/drawing/2017/model3d" xmlns:o="urn:schemas-microsoft-com:office:office" xmlns:r="http://schemas.openxmlformats.org/officeDocument/2006/relationships" xmlns:m="http://schemas.openxmlformats.org/officeDocument/2006/math" xmlns:v="urn:schemas-microsoft-com:vml" xmlns:wp14="http://schemas.microsoft.com/office/word/2010/wordprocessingDrawing" xmlns:wp="http://schemas.openxmlformats.org/drawingml/2006/wordprocessingDrawing" xmlns:w10="urn:schemas-microsoft-com:office:word" xmlns:w="http://schemas.openxmlformats.org/wordprocessingml/2006/main" xmlns:w14="http://schemas.microsoft.com/office/word/2010/wordml" xmlns:w15="http://schemas.microsoft.com/office/word/2012/wordml" xmlns:w16cex="http://schemas.microsoft.com/office/word/2018/wordml/cex" xmlns:w16cid="http://schemas.microsoft.com/office/word/2016/wordml/cid" xmlns:w16="http://schemas.microsoft.com/office/word/2018/wordml" xmlns:w16se="http://schemas.microsoft.com/office/word/2015/wordml/symex" xmlns:wpg="http://schemas.microsoft.com/office/word/2010/wordprocessingGroup" xmlns:wpi="http://schemas.microsoft.com/office/word/2010/wordprocessingInk" xmlns:wne="http://schemas.microsoft.com/office/word/2006/wordml" xmlns:wps="http://schemas.microsoft.com/office/word/2010/wordprocessingShape" mc:Ignorable="w14 w15 w16se w16cid w16 w16cex wp14">
+<w:endnotes xmlns:wpc="http://schemas.microsoft.com/office/word/2010/wordprocessingCanvas" xmlns:cx="http://schemas.microsoft.com/office/drawing/2014/chartex" xmlns:cx1="http://schemas.microsoft.com/office/drawing/2015/9/8/chartex" xmlns:cx2="http://schemas.microsoft.com/office/drawing/2015/10/21/chartex" xmlns:cx3="http://schemas.microsoft.com/office/drawing/2016/5/9/chartex" xmlns:cx4="http://schemas.microsoft.com/office/drawing/2016/5/10/chartex" xmlns:cx5="http://schemas.microsoft.com/office/drawing/2016/5/11/chartex" xmlns:cx6="http://schemas.microsoft.com/office/drawing/2016/5/12/chartex" xmlns:cx7="http://schemas.microsoft.com/office/drawing/2016/5/13/chartex" xmlns:cx8="http://schemas.microsoft.com/office/drawing/2016/5/14/chartex" xmlns:mc="http://schemas.openxmlformats.org/markup-compatibility/2006" xmlns:aink="http://schemas.microsoft.com/office/drawing/2016/ink" xmlns:am3d="http://schemas.microsoft.com/office/drawing/2017/model3d" xmlns:o="urn:schemas-microsoft-com:office:office" xmlns:r="http://schemas.openxmlformats.org/officeDocument/2006/relationships" xmlns:m="http://schemas.openxmlformats.org/officeDocument/2006/math" xmlns:v="urn:schemas-microsoft-com:vml" xmlns:wp14="http://schemas.microsoft.com/office/word/2010/wordprocessingDrawing" xmlns:wp="http://schemas.openxmlformats.org/drawingml/2006/wordprocessingDrawing" xmlns:w10="urn:schemas-microsoft-com:office:word" xmlns:w="http://schemas.openxmlformats.org/wordprocessingml/2006/main" xmlns:w14="http://schemas.microsoft.com/office/word/2010/wordml" xmlns:w15="http://schemas.microsoft.com/office/word/2012/wordml" xmlns:w16cid="http://schemas.microsoft.com/office/word/2016/wordml/cid" xmlns:w16se="http://schemas.microsoft.com/office/word/2015/wordml/symex" xmlns:wpg="http://schemas.microsoft.com/office/word/2010/wordprocessingGroup" xmlns:wpi="http://schemas.microsoft.com/office/word/2010/wordprocessingInk" xmlns:wne="http://schemas.microsoft.com/office/word/2006/wordml" xmlns:wps="http://schemas.microsoft.com/office/word/2010/wordprocessingShape" mc:Ignorable="w14 w15 w16se w16cid wp14">
   <w:endnote w:type="separator" w:id="-1">
     <w:p>
       <w:r>
@@ -5101,7 +5007,7 @@
 </file>
 
 <file path=word/footer1.xml><?xml version="1.0" encoding="utf-8"?>
-<w:ftr xmlns:wpc="http://schemas.microsoft.com/office/word/2010/wordprocessingCanvas" xmlns:cx="http://schemas.microsoft.com/office/drawing/2014/chartex" xmlns:cx1="http://schemas.microsoft.com/office/drawing/2015/9/8/chartex" xmlns:cx2="http://schemas.microsoft.com/office/drawing/2015/10/21/chartex" xmlns:cx3="http://schemas.microsoft.com/office/drawing/2016/5/9/chartex" xmlns:cx4="http://schemas.microsoft.com/office/drawing/2016/5/10/chartex" xmlns:cx5="http://schemas.microsoft.com/office/drawing/2016/5/11/chartex" xmlns:cx6="http://schemas.microsoft.com/office/drawing/2016/5/12/chartex" xmlns:cx7="http://schemas.microsoft.com/office/drawing/2016/5/13/chartex" xmlns:cx8="http://schemas.microsoft.com/office/drawing/2016/5/14/chartex" xmlns:mc="http://schemas.openxmlformats.org/markup-compatibility/2006" xmlns:aink="http://schemas.microsoft.com/office/drawing/2016/ink" xmlns:am3d="http://schemas.microsoft.com/office/drawing/2017/model3d" xmlns:o="urn:schemas-microsoft-com:office:office" xmlns:r="http://schemas.openxmlformats.org/officeDocument/2006/relationships" xmlns:m="http://schemas.openxmlformats.org/officeDocument/2006/math" xmlns:v="urn:schemas-microsoft-com:vml" xmlns:wp14="http://schemas.microsoft.com/office/word/2010/wordprocessingDrawing" xmlns:wp="http://schemas.openxmlformats.org/drawingml/2006/wordprocessingDrawing" xmlns:w10="urn:schemas-microsoft-com:office:word" xmlns:w="http://schemas.openxmlformats.org/wordprocessingml/2006/main" xmlns:w14="http://schemas.microsoft.com/office/word/2010/wordml" xmlns:w15="http://schemas.microsoft.com/office/word/2012/wordml" xmlns:w16cex="http://schemas.microsoft.com/office/word/2018/wordml/cex" xmlns:w16cid="http://schemas.microsoft.com/office/word/2016/wordml/cid" xmlns:w16="http://schemas.microsoft.com/office/word/2018/wordml" xmlns:w16se="http://schemas.microsoft.com/office/word/2015/wordml/symex" xmlns:wpg="http://schemas.microsoft.com/office/word/2010/wordprocessingGroup" xmlns:wpi="http://schemas.microsoft.com/office/word/2010/wordprocessingInk" xmlns:wne="http://schemas.microsoft.com/office/word/2006/wordml" xmlns:wps="http://schemas.microsoft.com/office/word/2010/wordprocessingShape" mc:Ignorable="w14 w15 w16se w16cid w16 w16cex wp14">
+<w:ftr xmlns:wpc="http://schemas.microsoft.com/office/word/2010/wordprocessingCanvas" xmlns:cx="http://schemas.microsoft.com/office/drawing/2014/chartex" xmlns:cx1="http://schemas.microsoft.com/office/drawing/2015/9/8/chartex" xmlns:cx2="http://schemas.microsoft.com/office/drawing/2015/10/21/chartex" xmlns:cx3="http://schemas.microsoft.com/office/drawing/2016/5/9/chartex" xmlns:cx4="http://schemas.microsoft.com/office/drawing/2016/5/10/chartex" xmlns:cx5="http://schemas.microsoft.com/office/drawing/2016/5/11/chartex" xmlns:cx6="http://schemas.microsoft.com/office/drawing/2016/5/12/chartex" xmlns:cx7="http://schemas.microsoft.com/office/drawing/2016/5/13/chartex" xmlns:cx8="http://schemas.microsoft.com/office/drawing/2016/5/14/chartex" xmlns:mc="http://schemas.openxmlformats.org/markup-compatibility/2006" xmlns:aink="http://schemas.microsoft.com/office/drawing/2016/ink" xmlns:am3d="http://schemas.microsoft.com/office/drawing/2017/model3d" xmlns:o="urn:schemas-microsoft-com:office:office" xmlns:r="http://schemas.openxmlformats.org/officeDocument/2006/relationships" xmlns:m="http://schemas.openxmlformats.org/officeDocument/2006/math" xmlns:v="urn:schemas-microsoft-com:vml" xmlns:wp14="http://schemas.microsoft.com/office/word/2010/wordprocessingDrawing" xmlns:wp="http://schemas.openxmlformats.org/drawingml/2006/wordprocessingDrawing" xmlns:w10="urn:schemas-microsoft-com:office:word" xmlns:w="http://schemas.openxmlformats.org/wordprocessingml/2006/main" xmlns:w14="http://schemas.microsoft.com/office/word/2010/wordml" xmlns:w15="http://schemas.microsoft.com/office/word/2012/wordml" xmlns:w16cid="http://schemas.microsoft.com/office/word/2016/wordml/cid" xmlns:w16se="http://schemas.microsoft.com/office/word/2015/wordml/symex" xmlns:wpg="http://schemas.microsoft.com/office/word/2010/wordprocessingGroup" xmlns:wpi="http://schemas.microsoft.com/office/word/2010/wordprocessingInk" xmlns:wne="http://schemas.microsoft.com/office/word/2006/wordml" xmlns:wps="http://schemas.microsoft.com/office/word/2010/wordprocessingShape" mc:Ignorable="w14 w15 w16se w16cid wp14">
   <w:p>
     <w:pPr>
       <w:pStyle w:val="Rodap"/>
@@ -5152,7 +5058,7 @@
 </file>
 
 <file path=word/footer2.xml><?xml version="1.0" encoding="utf-8"?>
-<w:ftr xmlns:wpc="http://schemas.microsoft.com/office/word/2010/wordprocessingCanvas" xmlns:cx="http://schemas.microsoft.com/office/drawing/2014/chartex" xmlns:cx1="http://schemas.microsoft.com/office/drawing/2015/9/8/chartex" xmlns:cx2="http://schemas.microsoft.com/office/drawing/2015/10/21/chartex" xmlns:cx3="http://schemas.microsoft.com/office/drawing/2016/5/9/chartex" xmlns:cx4="http://schemas.microsoft.com/office/drawing/2016/5/10/chartex" xmlns:cx5="http://schemas.microsoft.com/office/drawing/2016/5/11/chartex" xmlns:cx6="http://schemas.microsoft.com/office/drawing/2016/5/12/chartex" xmlns:cx7="http://schemas.microsoft.com/office/drawing/2016/5/13/chartex" xmlns:cx8="http://schemas.microsoft.com/office/drawing/2016/5/14/chartex" xmlns:mc="http://schemas.openxmlformats.org/markup-compatibility/2006" xmlns:aink="http://schemas.microsoft.com/office/drawing/2016/ink" xmlns:am3d="http://schemas.microsoft.com/office/drawing/2017/model3d" xmlns:o="urn:schemas-microsoft-com:office:office" xmlns:r="http://schemas.openxmlformats.org/officeDocument/2006/relationships" xmlns:m="http://schemas.openxmlformats.org/officeDocument/2006/math" xmlns:v="urn:schemas-microsoft-com:vml" xmlns:wp14="http://schemas.microsoft.com/office/word/2010/wordprocessingDrawing" xmlns:wp="http://schemas.openxmlformats.org/drawingml/2006/wordprocessingDrawing" xmlns:w10="urn:schemas-microsoft-com:office:word" xmlns:w="http://schemas.openxmlformats.org/wordprocessingml/2006/main" xmlns:w14="http://schemas.microsoft.com/office/word/2010/wordml" xmlns:w15="http://schemas.microsoft.com/office/word/2012/wordml" xmlns:w16cex="http://schemas.microsoft.com/office/word/2018/wordml/cex" xmlns:w16cid="http://schemas.microsoft.com/office/word/2016/wordml/cid" xmlns:w16="http://schemas.microsoft.com/office/word/2018/wordml" xmlns:w16se="http://schemas.microsoft.com/office/word/2015/wordml/symex" xmlns:wpg="http://schemas.microsoft.com/office/word/2010/wordprocessingGroup" xmlns:wpi="http://schemas.microsoft.com/office/word/2010/wordprocessingInk" xmlns:wne="http://schemas.microsoft.com/office/word/2006/wordml" xmlns:wps="http://schemas.microsoft.com/office/word/2010/wordprocessingShape" mc:Ignorable="w14 w15 w16se w16cid w16 w16cex wp14">
+<w:ftr xmlns:wpc="http://schemas.microsoft.com/office/word/2010/wordprocessingCanvas" xmlns:cx="http://schemas.microsoft.com/office/drawing/2014/chartex" xmlns:cx1="http://schemas.microsoft.com/office/drawing/2015/9/8/chartex" xmlns:cx2="http://schemas.microsoft.com/office/drawing/2015/10/21/chartex" xmlns:cx3="http://schemas.microsoft.com/office/drawing/2016/5/9/chartex" xmlns:cx4="http://schemas.microsoft.com/office/drawing/2016/5/10/chartex" xmlns:cx5="http://schemas.microsoft.com/office/drawing/2016/5/11/chartex" xmlns:cx6="http://schemas.microsoft.com/office/drawing/2016/5/12/chartex" xmlns:cx7="http://schemas.microsoft.com/office/drawing/2016/5/13/chartex" xmlns:cx8="http://schemas.microsoft.com/office/drawing/2016/5/14/chartex" xmlns:mc="http://schemas.openxmlformats.org/markup-compatibility/2006" xmlns:aink="http://schemas.microsoft.com/office/drawing/2016/ink" xmlns:am3d="http://schemas.microsoft.com/office/drawing/2017/model3d" xmlns:o="urn:schemas-microsoft-com:office:office" xmlns:r="http://schemas.openxmlformats.org/officeDocument/2006/relationships" xmlns:m="http://schemas.openxmlformats.org/officeDocument/2006/math" xmlns:v="urn:schemas-microsoft-com:vml" xmlns:wp14="http://schemas.microsoft.com/office/word/2010/wordprocessingDrawing" xmlns:wp="http://schemas.openxmlformats.org/drawingml/2006/wordprocessingDrawing" xmlns:w10="urn:schemas-microsoft-com:office:word" xmlns:w="http://schemas.openxmlformats.org/wordprocessingml/2006/main" xmlns:w14="http://schemas.microsoft.com/office/word/2010/wordml" xmlns:w15="http://schemas.microsoft.com/office/word/2012/wordml" xmlns:w16cid="http://schemas.microsoft.com/office/word/2016/wordml/cid" xmlns:w16se="http://schemas.microsoft.com/office/word/2015/wordml/symex" xmlns:wpg="http://schemas.microsoft.com/office/word/2010/wordprocessingGroup" xmlns:wpi="http://schemas.microsoft.com/office/word/2010/wordprocessingInk" xmlns:wne="http://schemas.microsoft.com/office/word/2006/wordml" xmlns:wps="http://schemas.microsoft.com/office/word/2010/wordprocessingShape" mc:Ignorable="w14 w15 w16se w16cid wp14">
   <w:p>
     <w:pPr>
       <w:pStyle w:val="Rodap"/>
@@ -5163,7 +5069,7 @@
 </file>
 
 <file path=word/footnotes.xml><?xml version="1.0" encoding="utf-8"?>
-<w:footnotes xmlns:wpc="http://schemas.microsoft.com/office/word/2010/wordprocessingCanvas" xmlns:cx="http://schemas.microsoft.com/office/drawing/2014/chartex" xmlns:cx1="http://schemas.microsoft.com/office/drawing/2015/9/8/chartex" xmlns:cx2="http://schemas.microsoft.com/office/drawing/2015/10/21/chartex" xmlns:cx3="http://schemas.microsoft.com/office/drawing/2016/5/9/chartex" xmlns:cx4="http://schemas.microsoft.com/office/drawing/2016/5/10/chartex" xmlns:cx5="http://schemas.microsoft.com/office/drawing/2016/5/11/chartex" xmlns:cx6="http://schemas.microsoft.com/office/drawing/2016/5/12/chartex" xmlns:cx7="http://schemas.microsoft.com/office/drawing/2016/5/13/chartex" xmlns:cx8="http://schemas.microsoft.com/office/drawing/2016/5/14/chartex" xmlns:mc="http://schemas.openxmlformats.org/markup-compatibility/2006" xmlns:aink="http://schemas.microsoft.com/office/drawing/2016/ink" xmlns:am3d="http://schemas.microsoft.com/office/drawing/2017/model3d" xmlns:o="urn:schemas-microsoft-com:office:office" xmlns:r="http://schemas.openxmlformats.org/officeDocument/2006/relationships" xmlns:m="http://schemas.openxmlformats.org/officeDocument/2006/math" xmlns:v="urn:schemas-microsoft-com:vml" xmlns:wp14="http://schemas.microsoft.com/office/word/2010/wordprocessingDrawing" xmlns:wp="http://schemas.openxmlformats.org/drawingml/2006/wordprocessingDrawing" xmlns:w10="urn:schemas-microsoft-com:office:word" xmlns:w="http://schemas.openxmlformats.org/wordprocessingml/2006/main" xmlns:w14="http://schemas.microsoft.com/office/word/2010/wordml" xmlns:w15="http://schemas.microsoft.com/office/word/2012/wordml" xmlns:w16cex="http://schemas.microsoft.com/office/word/2018/wordml/cex" xmlns:w16cid="http://schemas.microsoft.com/office/word/2016/wordml/cid" xmlns:w16="http://schemas.microsoft.com/office/word/2018/wordml" xmlns:w16se="http://schemas.microsoft.com/office/word/2015/wordml/symex" xmlns:wpg="http://schemas.microsoft.com/office/word/2010/wordprocessingGroup" xmlns:wpi="http://schemas.microsoft.com/office/word/2010/wordprocessingInk" xmlns:wne="http://schemas.microsoft.com/office/word/2006/wordml" xmlns:wps="http://schemas.microsoft.com/office/word/2010/wordprocessingShape" mc:Ignorable="w14 w15 w16se w16cid w16 w16cex wp14">
+<w:footnotes xmlns:wpc="http://schemas.microsoft.com/office/word/2010/wordprocessingCanvas" xmlns:cx="http://schemas.microsoft.com/office/drawing/2014/chartex" xmlns:cx1="http://schemas.microsoft.com/office/drawing/2015/9/8/chartex" xmlns:cx2="http://schemas.microsoft.com/office/drawing/2015/10/21/chartex" xmlns:cx3="http://schemas.microsoft.com/office/drawing/2016/5/9/chartex" xmlns:cx4="http://schemas.microsoft.com/office/drawing/2016/5/10/chartex" xmlns:cx5="http://schemas.microsoft.com/office/drawing/2016/5/11/chartex" xmlns:cx6="http://schemas.microsoft.com/office/drawing/2016/5/12/chartex" xmlns:cx7="http://schemas.microsoft.com/office/drawing/2016/5/13/chartex" xmlns:cx8="http://schemas.microsoft.com/office/drawing/2016/5/14/chartex" xmlns:mc="http://schemas.openxmlformats.org/markup-compatibility/2006" xmlns:aink="http://schemas.microsoft.com/office/drawing/2016/ink" xmlns:am3d="http://schemas.microsoft.com/office/drawing/2017/model3d" xmlns:o="urn:schemas-microsoft-com:office:office" xmlns:r="http://schemas.openxmlformats.org/officeDocument/2006/relationships" xmlns:m="http://schemas.openxmlformats.org/officeDocument/2006/math" xmlns:v="urn:schemas-microsoft-com:vml" xmlns:wp14="http://schemas.microsoft.com/office/word/2010/wordprocessingDrawing" xmlns:wp="http://schemas.openxmlformats.org/drawingml/2006/wordprocessingDrawing" xmlns:w10="urn:schemas-microsoft-com:office:word" xmlns:w="http://schemas.openxmlformats.org/wordprocessingml/2006/main" xmlns:w14="http://schemas.microsoft.com/office/word/2010/wordml" xmlns:w15="http://schemas.microsoft.com/office/word/2012/wordml" xmlns:w16cid="http://schemas.microsoft.com/office/word/2016/wordml/cid" xmlns:w16se="http://schemas.microsoft.com/office/word/2015/wordml/symex" xmlns:wpg="http://schemas.microsoft.com/office/word/2010/wordprocessingGroup" xmlns:wpi="http://schemas.microsoft.com/office/word/2010/wordprocessingInk" xmlns:wne="http://schemas.microsoft.com/office/word/2006/wordml" xmlns:wps="http://schemas.microsoft.com/office/word/2010/wordprocessingShape" mc:Ignorable="w14 w15 w16se w16cid wp14">
   <w:footnote w:type="separator" w:id="-1">
     <w:p>
       <w:r>
@@ -5182,7 +5088,7 @@
 </file>
 
 <file path=word/header1.xml><?xml version="1.0" encoding="utf-8"?>
-<w:hdr xmlns:wpc="http://schemas.microsoft.com/office/word/2010/wordprocessingCanvas" xmlns:cx="http://schemas.microsoft.com/office/drawing/2014/chartex" xmlns:cx1="http://schemas.microsoft.com/office/drawing/2015/9/8/chartex" xmlns:cx2="http://schemas.microsoft.com/office/drawing/2015/10/21/chartex" xmlns:cx3="http://schemas.microsoft.com/office/drawing/2016/5/9/chartex" xmlns:cx4="http://schemas.microsoft.com/office/drawing/2016/5/10/chartex" xmlns:cx5="http://schemas.microsoft.com/office/drawing/2016/5/11/chartex" xmlns:cx6="http://schemas.microsoft.com/office/drawing/2016/5/12/chartex" xmlns:cx7="http://schemas.microsoft.com/office/drawing/2016/5/13/chartex" xmlns:cx8="http://schemas.microsoft.com/office/drawing/2016/5/14/chartex" xmlns:mc="http://schemas.openxmlformats.org/markup-compatibility/2006" xmlns:aink="http://schemas.microsoft.com/office/drawing/2016/ink" xmlns:am3d="http://schemas.microsoft.com/office/drawing/2017/model3d" xmlns:o="urn:schemas-microsoft-com:office:office" xmlns:r="http://schemas.openxmlformats.org/officeDocument/2006/relationships" xmlns:m="http://schemas.openxmlformats.org/officeDocument/2006/math" xmlns:v="urn:schemas-microsoft-com:vml" xmlns:wp14="http://schemas.microsoft.com/office/word/2010/wordprocessingDrawing" xmlns:wp="http://schemas.openxmlformats.org/drawingml/2006/wordprocessingDrawing" xmlns:w10="urn:schemas-microsoft-com:office:word" xmlns:w="http://schemas.openxmlformats.org/wordprocessingml/2006/main" xmlns:w14="http://schemas.microsoft.com/office/word/2010/wordml" xmlns:w15="http://schemas.microsoft.com/office/word/2012/wordml" xmlns:w16cex="http://schemas.microsoft.com/office/word/2018/wordml/cex" xmlns:w16cid="http://schemas.microsoft.com/office/word/2016/wordml/cid" xmlns:w16="http://schemas.microsoft.com/office/word/2018/wordml" xmlns:w16se="http://schemas.microsoft.com/office/word/2015/wordml/symex" xmlns:wpg="http://schemas.microsoft.com/office/word/2010/wordprocessingGroup" xmlns:wpi="http://schemas.microsoft.com/office/word/2010/wordprocessingInk" xmlns:wne="http://schemas.microsoft.com/office/word/2006/wordml" xmlns:wps="http://schemas.microsoft.com/office/word/2010/wordprocessingShape" mc:Ignorable="w14 w15 w16se w16cid w16 w16cex wp14">
+<w:hdr xmlns:wpc="http://schemas.microsoft.com/office/word/2010/wordprocessingCanvas" xmlns:cx="http://schemas.microsoft.com/office/drawing/2014/chartex" xmlns:cx1="http://schemas.microsoft.com/office/drawing/2015/9/8/chartex" xmlns:cx2="http://schemas.microsoft.com/office/drawing/2015/10/21/chartex" xmlns:cx3="http://schemas.microsoft.com/office/drawing/2016/5/9/chartex" xmlns:cx4="http://schemas.microsoft.com/office/drawing/2016/5/10/chartex" xmlns:cx5="http://schemas.microsoft.com/office/drawing/2016/5/11/chartex" xmlns:cx6="http://schemas.microsoft.com/office/drawing/2016/5/12/chartex" xmlns:cx7="http://schemas.microsoft.com/office/drawing/2016/5/13/chartex" xmlns:cx8="http://schemas.microsoft.com/office/drawing/2016/5/14/chartex" xmlns:mc="http://schemas.openxmlformats.org/markup-compatibility/2006" xmlns:aink="http://schemas.microsoft.com/office/drawing/2016/ink" xmlns:am3d="http://schemas.microsoft.com/office/drawing/2017/model3d" xmlns:o="urn:schemas-microsoft-com:office:office" xmlns:r="http://schemas.openxmlformats.org/officeDocument/2006/relationships" xmlns:m="http://schemas.openxmlformats.org/officeDocument/2006/math" xmlns:v="urn:schemas-microsoft-com:vml" xmlns:wp14="http://schemas.microsoft.com/office/word/2010/wordprocessingDrawing" xmlns:wp="http://schemas.openxmlformats.org/drawingml/2006/wordprocessingDrawing" xmlns:w10="urn:schemas-microsoft-com:office:word" xmlns:w="http://schemas.openxmlformats.org/wordprocessingml/2006/main" xmlns:w14="http://schemas.microsoft.com/office/word/2010/wordml" xmlns:w15="http://schemas.microsoft.com/office/word/2012/wordml" xmlns:w16cid="http://schemas.microsoft.com/office/word/2016/wordml/cid" xmlns:w16se="http://schemas.microsoft.com/office/word/2015/wordml/symex" xmlns:wpg="http://schemas.microsoft.com/office/word/2010/wordprocessingGroup" xmlns:wpi="http://schemas.microsoft.com/office/word/2010/wordprocessingInk" xmlns:wne="http://schemas.microsoft.com/office/word/2006/wordml" xmlns:wps="http://schemas.microsoft.com/office/word/2010/wordprocessingShape" mc:Ignorable="w14 w15 w16se w16cid wp14">
   <w:sdt>
     <w:sdtPr>
       <w:id w:val="-1999261670"/>
@@ -5228,7 +5134,7 @@
 </file>
 
 <file path=word/header2.xml><?xml version="1.0" encoding="utf-8"?>
-<w:hdr xmlns:wpc="http://schemas.microsoft.com/office/word/2010/wordprocessingCanvas" xmlns:cx="http://schemas.microsoft.com/office/drawing/2014/chartex" xmlns:cx1="http://schemas.microsoft.com/office/drawing/2015/9/8/chartex" xmlns:cx2="http://schemas.microsoft.com/office/drawing/2015/10/21/chartex" xmlns:cx3="http://schemas.microsoft.com/office/drawing/2016/5/9/chartex" xmlns:cx4="http://schemas.microsoft.com/office/drawing/2016/5/10/chartex" xmlns:cx5="http://schemas.microsoft.com/office/drawing/2016/5/11/chartex" xmlns:cx6="http://schemas.microsoft.com/office/drawing/2016/5/12/chartex" xmlns:cx7="http://schemas.microsoft.com/office/drawing/2016/5/13/chartex" xmlns:cx8="http://schemas.microsoft.com/office/drawing/2016/5/14/chartex" xmlns:mc="http://schemas.openxmlformats.org/markup-compatibility/2006" xmlns:aink="http://schemas.microsoft.com/office/drawing/2016/ink" xmlns:am3d="http://schemas.microsoft.com/office/drawing/2017/model3d" xmlns:o="urn:schemas-microsoft-com:office:office" xmlns:r="http://schemas.openxmlformats.org/officeDocument/2006/relationships" xmlns:m="http://schemas.openxmlformats.org/officeDocument/2006/math" xmlns:v="urn:schemas-microsoft-com:vml" xmlns:wp14="http://schemas.microsoft.com/office/word/2010/wordprocessingDrawing" xmlns:wp="http://schemas.openxmlformats.org/drawingml/2006/wordprocessingDrawing" xmlns:w10="urn:schemas-microsoft-com:office:word" xmlns:w="http://schemas.openxmlformats.org/wordprocessingml/2006/main" xmlns:w14="http://schemas.microsoft.com/office/word/2010/wordml" xmlns:w15="http://schemas.microsoft.com/office/word/2012/wordml" xmlns:w16cex="http://schemas.microsoft.com/office/word/2018/wordml/cex" xmlns:w16cid="http://schemas.microsoft.com/office/word/2016/wordml/cid" xmlns:w16="http://schemas.microsoft.com/office/word/2018/wordml" xmlns:w16se="http://schemas.microsoft.com/office/word/2015/wordml/symex" xmlns:wpg="http://schemas.microsoft.com/office/word/2010/wordprocessingGroup" xmlns:wpi="http://schemas.microsoft.com/office/word/2010/wordprocessingInk" xmlns:wne="http://schemas.microsoft.com/office/word/2006/wordml" xmlns:wps="http://schemas.microsoft.com/office/word/2010/wordprocessingShape" mc:Ignorable="w14 w15 w16se w16cid w16 w16cex wp14">
+<w:hdr xmlns:wpc="http://schemas.microsoft.com/office/word/2010/wordprocessingCanvas" xmlns:cx="http://schemas.microsoft.com/office/drawing/2014/chartex" xmlns:cx1="http://schemas.microsoft.com/office/drawing/2015/9/8/chartex" xmlns:cx2="http://schemas.microsoft.com/office/drawing/2015/10/21/chartex" xmlns:cx3="http://schemas.microsoft.com/office/drawing/2016/5/9/chartex" xmlns:cx4="http://schemas.microsoft.com/office/drawing/2016/5/10/chartex" xmlns:cx5="http://schemas.microsoft.com/office/drawing/2016/5/11/chartex" xmlns:cx6="http://schemas.microsoft.com/office/drawing/2016/5/12/chartex" xmlns:cx7="http://schemas.microsoft.com/office/drawing/2016/5/13/chartex" xmlns:cx8="http://schemas.microsoft.com/office/drawing/2016/5/14/chartex" xmlns:mc="http://schemas.openxmlformats.org/markup-compatibility/2006" xmlns:aink="http://schemas.microsoft.com/office/drawing/2016/ink" xmlns:am3d="http://schemas.microsoft.com/office/drawing/2017/model3d" xmlns:o="urn:schemas-microsoft-com:office:office" xmlns:r="http://schemas.openxmlformats.org/officeDocument/2006/relationships" xmlns:m="http://schemas.openxmlformats.org/officeDocument/2006/math" xmlns:v="urn:schemas-microsoft-com:vml" xmlns:wp14="http://schemas.microsoft.com/office/word/2010/wordprocessingDrawing" xmlns:wp="http://schemas.openxmlformats.org/drawingml/2006/wordprocessingDrawing" xmlns:w10="urn:schemas-microsoft-com:office:word" xmlns:w="http://schemas.openxmlformats.org/wordprocessingml/2006/main" xmlns:w14="http://schemas.microsoft.com/office/word/2010/wordml" xmlns:w15="http://schemas.microsoft.com/office/word/2012/wordml" xmlns:w16cid="http://schemas.microsoft.com/office/word/2016/wordml/cid" xmlns:w16se="http://schemas.microsoft.com/office/word/2015/wordml/symex" xmlns:wpg="http://schemas.microsoft.com/office/word/2010/wordprocessingGroup" xmlns:wpi="http://schemas.microsoft.com/office/word/2010/wordprocessingInk" xmlns:wne="http://schemas.microsoft.com/office/word/2006/wordml" xmlns:wps="http://schemas.microsoft.com/office/word/2010/wordprocessingShape" mc:Ignorable="w14 w15 w16se w16cid wp14">
   <w:sdt>
     <w:sdtPr>
       <w:id w:val="-1096085580"/>
@@ -5274,7 +5180,7 @@
 </file>
 
 <file path=word/numbering.xml><?xml version="1.0" encoding="utf-8"?>
-<w:numbering xmlns:wpc="http://schemas.microsoft.com/office/word/2010/wordprocessingCanvas" xmlns:cx="http://schemas.microsoft.com/office/drawing/2014/chartex" xmlns:cx1="http://schemas.microsoft.com/office/drawing/2015/9/8/chartex" xmlns:cx2="http://schemas.microsoft.com/office/drawing/2015/10/21/chartex" xmlns:cx3="http://schemas.microsoft.com/office/drawing/2016/5/9/chartex" xmlns:cx4="http://schemas.microsoft.com/office/drawing/2016/5/10/chartex" xmlns:cx5="http://schemas.microsoft.com/office/drawing/2016/5/11/chartex" xmlns:cx6="http://schemas.microsoft.com/office/drawing/2016/5/12/chartex" xmlns:cx7="http://schemas.microsoft.com/office/drawing/2016/5/13/chartex" xmlns:cx8="http://schemas.microsoft.com/office/drawing/2016/5/14/chartex" xmlns:mc="http://schemas.openxmlformats.org/markup-compatibility/2006" xmlns:aink="http://schemas.microsoft.com/office/drawing/2016/ink" xmlns:am3d="http://schemas.microsoft.com/office/drawing/2017/model3d" xmlns:o="urn:schemas-microsoft-com:office:office" xmlns:r="http://schemas.openxmlformats.org/officeDocument/2006/relationships" xmlns:m="http://schemas.openxmlformats.org/officeDocument/2006/math" xmlns:v="urn:schemas-microsoft-com:vml" xmlns:wp14="http://schemas.microsoft.com/office/word/2010/wordprocessingDrawing" xmlns:wp="http://schemas.openxmlformats.org/drawingml/2006/wordprocessingDrawing" xmlns:w10="urn:schemas-microsoft-com:office:word" xmlns:w="http://schemas.openxmlformats.org/wordprocessingml/2006/main" xmlns:w14="http://schemas.microsoft.com/office/word/2010/wordml" xmlns:w15="http://schemas.microsoft.com/office/word/2012/wordml" xmlns:w16cex="http://schemas.microsoft.com/office/word/2018/wordml/cex" xmlns:w16cid="http://schemas.microsoft.com/office/word/2016/wordml/cid" xmlns:w16="http://schemas.microsoft.com/office/word/2018/wordml" xmlns:w16se="http://schemas.microsoft.com/office/word/2015/wordml/symex" xmlns:wpg="http://schemas.microsoft.com/office/word/2010/wordprocessingGroup" xmlns:wpi="http://schemas.microsoft.com/office/word/2010/wordprocessingInk" xmlns:wne="http://schemas.microsoft.com/office/word/2006/wordml" xmlns:wps="http://schemas.microsoft.com/office/word/2010/wordprocessingShape" mc:Ignorable="w14 w15 w16se w16cid w16 w16cex wp14">
+<w:numbering xmlns:wpc="http://schemas.microsoft.com/office/word/2010/wordprocessingCanvas" xmlns:cx="http://schemas.microsoft.com/office/drawing/2014/chartex" xmlns:cx1="http://schemas.microsoft.com/office/drawing/2015/9/8/chartex" xmlns:cx2="http://schemas.microsoft.com/office/drawing/2015/10/21/chartex" xmlns:cx3="http://schemas.microsoft.com/office/drawing/2016/5/9/chartex" xmlns:cx4="http://schemas.microsoft.com/office/drawing/2016/5/10/chartex" xmlns:cx5="http://schemas.microsoft.com/office/drawing/2016/5/11/chartex" xmlns:cx6="http://schemas.microsoft.com/office/drawing/2016/5/12/chartex" xmlns:cx7="http://schemas.microsoft.com/office/drawing/2016/5/13/chartex" xmlns:cx8="http://schemas.microsoft.com/office/drawing/2016/5/14/chartex" xmlns:mc="http://schemas.openxmlformats.org/markup-compatibility/2006" xmlns:aink="http://schemas.microsoft.com/office/drawing/2016/ink" xmlns:am3d="http://schemas.microsoft.com/office/drawing/2017/model3d" xmlns:o="urn:schemas-microsoft-com:office:office" xmlns:r="http://schemas.openxmlformats.org/officeDocument/2006/relationships" xmlns:m="http://schemas.openxmlformats.org/officeDocument/2006/math" xmlns:v="urn:schemas-microsoft-com:vml" xmlns:wp14="http://schemas.microsoft.com/office/word/2010/wordprocessingDrawing" xmlns:wp="http://schemas.openxmlformats.org/drawingml/2006/wordprocessingDrawing" xmlns:w10="urn:schemas-microsoft-com:office:word" xmlns:w="http://schemas.openxmlformats.org/wordprocessingml/2006/main" xmlns:w14="http://schemas.microsoft.com/office/word/2010/wordml" xmlns:w15="http://schemas.microsoft.com/office/word/2012/wordml" xmlns:w16cid="http://schemas.microsoft.com/office/word/2016/wordml/cid" xmlns:w16se="http://schemas.microsoft.com/office/word/2015/wordml/symex" xmlns:wpg="http://schemas.microsoft.com/office/word/2010/wordprocessingGroup" xmlns:wpi="http://schemas.microsoft.com/office/word/2010/wordprocessingInk" xmlns:wne="http://schemas.microsoft.com/office/word/2006/wordml" xmlns:wps="http://schemas.microsoft.com/office/word/2010/wordprocessingShape" mc:Ignorable="w14 w15 w16se w16cid wp14">
   <w:abstractNum w:abstractNumId="0" w15:restartNumberingAfterBreak="0">
     <w:nsid w:val="01973073"/>
     <w:multiLevelType w:val="multilevel"/>
@@ -11450,7 +11356,7 @@
 </file>
 
 <file path=word/styles.xml><?xml version="1.0" encoding="utf-8"?>
-<w:styles xmlns:mc="http://schemas.openxmlformats.org/markup-compatibility/2006" xmlns:r="http://schemas.openxmlformats.org/officeDocument/2006/relationships" xmlns:w="http://schemas.openxmlformats.org/wordprocessingml/2006/main" xmlns:w14="http://schemas.microsoft.com/office/word/2010/wordml" xmlns:w15="http://schemas.microsoft.com/office/word/2012/wordml" xmlns:w16cex="http://schemas.microsoft.com/office/word/2018/wordml/cex" xmlns:w16cid="http://schemas.microsoft.com/office/word/2016/wordml/cid" xmlns:w16="http://schemas.microsoft.com/office/word/2018/wordml" xmlns:w16se="http://schemas.microsoft.com/office/word/2015/wordml/symex" mc:Ignorable="w14 w15 w16se w16cid w16 w16cex">
+<w:styles xmlns:mc="http://schemas.openxmlformats.org/markup-compatibility/2006" xmlns:r="http://schemas.openxmlformats.org/officeDocument/2006/relationships" xmlns:w="http://schemas.openxmlformats.org/wordprocessingml/2006/main" xmlns:w14="http://schemas.microsoft.com/office/word/2010/wordml" xmlns:w15="http://schemas.microsoft.com/office/word/2012/wordml" xmlns:w16cid="http://schemas.microsoft.com/office/word/2016/wordml/cid" xmlns:w16se="http://schemas.microsoft.com/office/word/2015/wordml/symex" mc:Ignorable="w14 w15 w16se w16cid">
   <w:docDefaults>
     <w:rPrDefault>
       <w:rPr>
@@ -11460,7 +11366,7 @@
     </w:rPrDefault>
     <w:pPrDefault/>
   </w:docDefaults>
-  <w:latentStyles w:defLockedState="0" w:defUIPriority="0" w:defSemiHidden="0" w:defUnhideWhenUsed="0" w:defQFormat="0" w:count="376">
+  <w:latentStyles w:defLockedState="0" w:defUIPriority="0" w:defSemiHidden="0" w:defUnhideWhenUsed="0" w:defQFormat="0" w:count="375">
     <w:lsdException w:name="Normal" w:qFormat="1"/>
     <w:lsdException w:name="heading 1" w:qFormat="1"/>
     <w:lsdException w:name="heading 2" w:qFormat="1"/>
@@ -11827,7 +11733,6 @@
     <w:lsdException w:name="Smart Hyperlink" w:semiHidden="1" w:uiPriority="99" w:unhideWhenUsed="1"/>
     <w:lsdException w:name="Hashtag" w:semiHidden="1" w:uiPriority="99" w:unhideWhenUsed="1"/>
     <w:lsdException w:name="Unresolved Mention" w:semiHidden="1" w:uiPriority="99" w:unhideWhenUsed="1"/>
-    <w:lsdException w:name="Smart Link" w:semiHidden="1" w:uiPriority="99" w:unhideWhenUsed="1"/>
   </w:latentStyles>
   <w:style w:type="paragraph" w:default="1" w:styleId="Normal">
     <w:name w:val="Normal"/>
@@ -12570,7 +12475,7 @@
 </file>
 
 <file path=customXml/itemProps1.xml><?xml version="1.0" encoding="utf-8"?>
-<ds:datastoreItem xmlns:ds="http://schemas.openxmlformats.org/officeDocument/2006/customXml" ds:itemID="{34E72E03-2534-4137-B55D-05E7578E93A9}">
+<ds:datastoreItem xmlns:ds="http://schemas.openxmlformats.org/officeDocument/2006/customXml" ds:itemID="{0454A6CE-B0BD-4898-8EBA-E88DDAE0DA8B}">
   <ds:schemaRefs>
     <ds:schemaRef ds:uri="http://schemas.openxmlformats.org/officeDocument/2006/bibliography"/>
   </ds:schemaRefs>

</xml_diff>